<commit_message>
03/03/2025 - Consultas SQL 1-10
</commit_message>
<xml_diff>
--- a/Parcial 1/Practica 11/MY SQL.docx
+++ b/Parcial 1/Practica 11/MY SQL.docx
@@ -42,12 +42,12 @@
           <wp:inline distB="114300" distT="114300" distL="114300" distR="114300">
             <wp:extent cx="5163503" cy="2629967"/>
             <wp:effectExtent b="0" l="0" r="0" t="0"/>
-            <wp:docPr id="8" name="image7.png"/>
+            <wp:docPr id="9" name="image6.png"/>
             <a:graphic>
               <a:graphicData uri="http://schemas.openxmlformats.org/drawingml/2006/picture">
                 <pic:pic>
                   <pic:nvPicPr>
-                    <pic:cNvPr id="0" name="image7.png"/>
+                    <pic:cNvPr id="0" name="image6.png"/>
                     <pic:cNvPicPr preferRelativeResize="0"/>
                   </pic:nvPicPr>
                   <pic:blipFill>
@@ -122,12 +122,12 @@
           <wp:inline distB="114300" distT="114300" distL="114300" distR="114300">
             <wp:extent cx="5612130" cy="3162300"/>
             <wp:effectExtent b="0" l="0" r="0" t="0"/>
-            <wp:docPr id="2" name="image9.png"/>
+            <wp:docPr id="2" name="image3.png"/>
             <a:graphic>
               <a:graphicData uri="http://schemas.openxmlformats.org/drawingml/2006/picture">
                 <pic:pic>
                   <pic:nvPicPr>
-                    <pic:cNvPr id="0" name="image9.png"/>
+                    <pic:cNvPr id="0" name="image3.png"/>
                     <pic:cNvPicPr preferRelativeResize="0"/>
                   </pic:nvPicPr>
                   <pic:blipFill>
@@ -206,12 +206,12 @@
           <wp:inline distB="114300" distT="114300" distL="114300" distR="114300">
             <wp:extent cx="5612130" cy="3162300"/>
             <wp:effectExtent b="0" l="0" r="0" t="0"/>
-            <wp:docPr id="7" name="image6.png"/>
+            <wp:docPr id="8" name="image9.png"/>
             <a:graphic>
               <a:graphicData uri="http://schemas.openxmlformats.org/drawingml/2006/picture">
                 <pic:pic>
                   <pic:nvPicPr>
-                    <pic:cNvPr id="0" name="image6.png"/>
+                    <pic:cNvPr id="0" name="image9.png"/>
                     <pic:cNvPicPr preferRelativeResize="0"/>
                   </pic:nvPicPr>
                   <pic:blipFill>
@@ -273,12 +273,12 @@
           <wp:inline distB="114300" distT="114300" distL="114300" distR="114300">
             <wp:extent cx="5612130" cy="3162300"/>
             <wp:effectExtent b="0" l="0" r="0" t="0"/>
-            <wp:docPr id="3" name="image4.png"/>
+            <wp:docPr id="3" name="image5.png"/>
             <a:graphic>
               <a:graphicData uri="http://schemas.openxmlformats.org/drawingml/2006/picture">
                 <pic:pic>
                   <pic:nvPicPr>
-                    <pic:cNvPr id="0" name="image4.png"/>
+                    <pic:cNvPr id="0" name="image5.png"/>
                     <pic:cNvPicPr preferRelativeResize="0"/>
                   </pic:nvPicPr>
                   <pic:blipFill>
@@ -353,12 +353,12 @@
           <wp:inline distB="114300" distT="114300" distL="114300" distR="114300">
             <wp:extent cx="5612130" cy="3149600"/>
             <wp:effectExtent b="0" l="0" r="0" t="0"/>
-            <wp:docPr id="1" name="image3.png"/>
+            <wp:docPr id="1" name="image7.png"/>
             <a:graphic>
               <a:graphicData uri="http://schemas.openxmlformats.org/drawingml/2006/picture">
                 <pic:pic>
                   <pic:nvPicPr>
-                    <pic:cNvPr id="0" name="image3.png"/>
+                    <pic:cNvPr id="0" name="image7.png"/>
                     <pic:cNvPicPr preferRelativeResize="0"/>
                   </pic:nvPicPr>
                   <pic:blipFill>
@@ -420,12 +420,12 @@
           <wp:inline distB="114300" distT="114300" distL="114300" distR="114300">
             <wp:extent cx="5612130" cy="3149600"/>
             <wp:effectExtent b="0" l="0" r="0" t="0"/>
-            <wp:docPr id="9" name="image8.png"/>
+            <wp:docPr id="10" name="image4.png"/>
             <a:graphic>
               <a:graphicData uri="http://schemas.openxmlformats.org/drawingml/2006/picture">
                 <pic:pic>
                   <pic:nvPicPr>
-                    <pic:cNvPr id="0" name="image8.png"/>
+                    <pic:cNvPr id="0" name="image4.png"/>
                     <pic:cNvPicPr preferRelativeResize="0"/>
                   </pic:nvPicPr>
                   <pic:blipFill>
@@ -487,12 +487,12 @@
           <wp:inline distB="114300" distT="114300" distL="114300" distR="114300">
             <wp:extent cx="5612130" cy="3149600"/>
             <wp:effectExtent b="0" l="0" r="0" t="0"/>
-            <wp:docPr id="4" name="image5.png"/>
+            <wp:docPr id="4" name="image10.png"/>
             <a:graphic>
               <a:graphicData uri="http://schemas.openxmlformats.org/drawingml/2006/picture">
                 <pic:pic>
                   <pic:nvPicPr>
-                    <pic:cNvPr id="0" name="image5.png"/>
+                    <pic:cNvPr id="0" name="image10.png"/>
                     <pic:cNvPicPr preferRelativeResize="0"/>
                   </pic:nvPicPr>
                   <pic:blipFill>
@@ -621,7 +621,74 @@
           <wp:inline distB="114300" distT="114300" distL="114300" distR="114300">
             <wp:extent cx="5612130" cy="3149600"/>
             <wp:effectExtent b="0" l="0" r="0" t="0"/>
-            <wp:docPr id="5" name="image1.png"/>
+            <wp:docPr id="5" name="image8.png"/>
+            <a:graphic>
+              <a:graphicData uri="http://schemas.openxmlformats.org/drawingml/2006/picture">
+                <pic:pic>
+                  <pic:nvPicPr>
+                    <pic:cNvPr id="0" name="image8.png"/>
+                    <pic:cNvPicPr preferRelativeResize="0"/>
+                  </pic:nvPicPr>
+                  <pic:blipFill>
+                    <a:blip r:embed="rId14"/>
+                    <a:srcRect b="0" l="0" r="0" t="0"/>
+                    <a:stretch>
+                      <a:fillRect/>
+                    </a:stretch>
+                  </pic:blipFill>
+                  <pic:spPr>
+                    <a:xfrm>
+                      <a:off x="0" y="0"/>
+                      <a:ext cx="5612130" cy="3149600"/>
+                    </a:xfrm>
+                    <a:prstGeom prst="rect"/>
+                    <a:ln/>
+                  </pic:spPr>
+                </pic:pic>
+              </a:graphicData>
+            </a:graphic>
+          </wp:inline>
+        </w:drawing>
+      </w:r>
+      <w:r>
+        <w:rPr>
+          <w:rtl w:val="0"/>
+        </w:rPr>
+      </w:r>
+    </w:p>
+    <w:p>
+      <w:pPr>
+        <w:rPr>
+          <w:sz w:val="28"/>
+          <w:szCs w:val="28"/>
+        </w:rPr>
+      </w:pPr>
+      <w:r>
+        <w:rPr>
+          <w:sz w:val="28"/>
+          <w:szCs w:val="28"/>
+          <w:rtl w:val="0"/>
+        </w:rPr>
+        <w:t xml:space="preserve">#10 Obtener listado de playlists y usuarios</w:t>
+      </w:r>
+    </w:p>
+    <w:p>
+      <w:pPr>
+        <w:rPr>
+          <w:sz w:val="28"/>
+          <w:szCs w:val="28"/>
+        </w:rPr>
+      </w:pPr>
+      <w:r>
+        <w:rPr>
+          <w:sz w:val="28"/>
+          <w:szCs w:val="28"/>
+        </w:rPr>
+        <w:drawing>
+          <wp:inline distB="114300" distT="114300" distL="114300" distR="114300">
+            <wp:extent cx="5612130" cy="3149600"/>
+            <wp:effectExtent b="0" l="0" r="0" t="0"/>
+            <wp:docPr id="7" name="image1.png"/>
             <a:graphic>
               <a:graphicData uri="http://schemas.openxmlformats.org/drawingml/2006/picture">
                 <pic:pic>
@@ -630,7 +697,7 @@
                     <pic:cNvPicPr preferRelativeResize="0"/>
                   </pic:nvPicPr>
                   <pic:blipFill>
-                    <a:blip r:embed="rId14"/>
+                    <a:blip r:embed="rId15"/>
                     <a:srcRect b="0" l="0" r="0" t="0"/>
                     <a:stretch>
                       <a:fillRect/>

</xml_diff>